<commit_message>
revised Use Case Diagram
</commit_message>
<xml_diff>
--- a/DetailedUseCases/UC-7 Detailed Use Cases.docx
+++ b/DetailedUseCases/UC-7 Detailed Use Cases.docx
@@ -34,12 +34,42 @@
       </w:pPr>
       <w:bookmarkStart w:id="1" w:name="_eijsh7x8wajj" w:colFirst="0" w:colLast="0"/>
       <w:bookmarkEnd w:id="1"/>
+      <w:proofErr w:type="spellStart"/>
       <w:r>
         <w:rPr>
           <w:color w:val="000000"/>
         </w:rPr>
-        <w:t>Detailed Use Cases</w:t>
+        <w:t>Detailed</w:t>
       </w:r>
+      <w:proofErr w:type="spellEnd"/>
+      <w:r>
+        <w:rPr>
+          <w:color w:val="000000"/>
+        </w:rPr>
+        <w:t xml:space="preserve"> </w:t>
+      </w:r>
+      <w:proofErr w:type="spellStart"/>
+      <w:r>
+        <w:rPr>
+          <w:color w:val="000000"/>
+        </w:rPr>
+        <w:t>Use</w:t>
+      </w:r>
+      <w:proofErr w:type="spellEnd"/>
+      <w:r>
+        <w:rPr>
+          <w:color w:val="000000"/>
+        </w:rPr>
+        <w:t xml:space="preserve"> </w:t>
+      </w:r>
+      <w:proofErr w:type="spellStart"/>
+      <w:r>
+        <w:rPr>
+          <w:color w:val="000000"/>
+        </w:rPr>
+        <w:t>Cases</w:t>
+      </w:r>
+      <w:proofErr w:type="spellEnd"/>
     </w:p>
     <w:tbl>
       <w:tblPr>
@@ -158,12 +188,28 @@
                 <w:color w:val="000000"/>
               </w:rPr>
             </w:pPr>
-            <w:r>
-              <w:rPr>
-                <w:color w:val="000000"/>
-              </w:rPr>
-              <w:t>Related Requirements</w:t>
-            </w:r>
+            <w:proofErr w:type="spellStart"/>
+            <w:r>
+              <w:rPr>
+                <w:color w:val="000000"/>
+              </w:rPr>
+              <w:t>Related</w:t>
+            </w:r>
+            <w:proofErr w:type="spellEnd"/>
+            <w:r>
+              <w:rPr>
+                <w:color w:val="000000"/>
+              </w:rPr>
+              <w:t xml:space="preserve"> </w:t>
+            </w:r>
+            <w:proofErr w:type="spellStart"/>
+            <w:r>
+              <w:rPr>
+                <w:color w:val="000000"/>
+              </w:rPr>
+              <w:t>Requirements</w:t>
+            </w:r>
+            <w:proofErr w:type="spellEnd"/>
           </w:p>
         </w:tc>
         <w:tc>
@@ -230,11 +276,33 @@
                 <w:color w:val="000000"/>
               </w:rPr>
             </w:pPr>
-            <w:r>
-              <w:rPr>
-                <w:color w:val="000000"/>
-              </w:rPr>
-              <w:t>Initiating Actor:</w:t>
+            <w:proofErr w:type="spellStart"/>
+            <w:r>
+              <w:rPr>
+                <w:color w:val="000000"/>
+              </w:rPr>
+              <w:t>Initiating</w:t>
+            </w:r>
+            <w:proofErr w:type="spellEnd"/>
+            <w:r>
+              <w:rPr>
+                <w:color w:val="000000"/>
+              </w:rPr>
+              <w:t xml:space="preserve"> </w:t>
+            </w:r>
+            <w:proofErr w:type="spellStart"/>
+            <w:r>
+              <w:rPr>
+                <w:color w:val="000000"/>
+              </w:rPr>
+              <w:t>Actor</w:t>
+            </w:r>
+            <w:proofErr w:type="spellEnd"/>
+            <w:r>
+              <w:rPr>
+                <w:color w:val="000000"/>
+              </w:rPr>
+              <w:t>:</w:t>
             </w:r>
           </w:p>
         </w:tc>
@@ -263,12 +331,14 @@
                 <w:color w:val="000000"/>
               </w:rPr>
             </w:pPr>
+            <w:proofErr w:type="spellStart"/>
             <w:r>
               <w:rPr>
                 <w:color w:val="000000"/>
               </w:rPr>
               <w:t>Customer</w:t>
             </w:r>
+            <w:proofErr w:type="spellEnd"/>
           </w:p>
         </w:tc>
       </w:tr>
@@ -302,12 +372,28 @@
                 <w:color w:val="000000"/>
               </w:rPr>
             </w:pPr>
-            <w:r>
-              <w:rPr>
-                <w:color w:val="000000"/>
-              </w:rPr>
-              <w:t>Actor’s Goal</w:t>
-            </w:r>
+            <w:proofErr w:type="spellStart"/>
+            <w:r>
+              <w:rPr>
+                <w:color w:val="000000"/>
+              </w:rPr>
+              <w:t>Actor’s</w:t>
+            </w:r>
+            <w:proofErr w:type="spellEnd"/>
+            <w:r>
+              <w:rPr>
+                <w:color w:val="000000"/>
+              </w:rPr>
+              <w:t xml:space="preserve"> </w:t>
+            </w:r>
+            <w:proofErr w:type="spellStart"/>
+            <w:r>
+              <w:rPr>
+                <w:color w:val="000000"/>
+              </w:rPr>
+              <w:t>Goal</w:t>
+            </w:r>
+            <w:proofErr w:type="spellEnd"/>
           </w:p>
         </w:tc>
         <w:tc>
@@ -424,12 +510,28 @@
                 <w:color w:val="000000"/>
               </w:rPr>
             </w:pPr>
-            <w:r>
-              <w:rPr>
-                <w:color w:val="000000"/>
-              </w:rPr>
-              <w:t>Participating Actors</w:t>
-            </w:r>
+            <w:proofErr w:type="spellStart"/>
+            <w:r>
+              <w:rPr>
+                <w:color w:val="000000"/>
+              </w:rPr>
+              <w:t>Participating</w:t>
+            </w:r>
+            <w:proofErr w:type="spellEnd"/>
+            <w:r>
+              <w:rPr>
+                <w:color w:val="000000"/>
+              </w:rPr>
+              <w:t xml:space="preserve"> </w:t>
+            </w:r>
+            <w:proofErr w:type="spellStart"/>
+            <w:r>
+              <w:rPr>
+                <w:color w:val="000000"/>
+              </w:rPr>
+              <w:t>Actors</w:t>
+            </w:r>
+            <w:proofErr w:type="spellEnd"/>
           </w:p>
         </w:tc>
         <w:tc>
@@ -496,12 +598,14 @@
                 <w:color w:val="000000"/>
               </w:rPr>
             </w:pPr>
+            <w:proofErr w:type="spellStart"/>
             <w:r>
               <w:rPr>
                 <w:color w:val="000000"/>
               </w:rPr>
               <w:t>Preconditions</w:t>
             </w:r>
+            <w:proofErr w:type="spellEnd"/>
           </w:p>
         </w:tc>
         <w:tc>
@@ -580,7 +684,21 @@
                 <w:rFonts w:ascii="Arial Unicode MS" w:eastAsia="Arial Unicode MS" w:hAnsi="Arial Unicode MS" w:cs="Arial Unicode MS"/>
                 <w:color w:val="000000"/>
               </w:rPr>
-              <w:t>저장되어있다</w:t>
+              <w:t>저장</w:t>
+            </w:r>
+            <w:r>
+              <w:rPr>
+                <w:rFonts w:ascii="Arial Unicode MS" w:hAnsi="Arial Unicode MS" w:cs="Arial Unicode MS" w:hint="eastAsia"/>
+                <w:color w:val="000000"/>
+              </w:rPr>
+              <w:t xml:space="preserve"> </w:t>
+            </w:r>
+            <w:r>
+              <w:rPr>
+                <w:rFonts w:ascii="Arial Unicode MS" w:eastAsia="Arial Unicode MS" w:hAnsi="Arial Unicode MS" w:cs="Arial Unicode MS"/>
+                <w:color w:val="000000"/>
+              </w:rPr>
+              <w:t>되어있다</w:t>
             </w:r>
             <w:r>
               <w:rPr>
@@ -697,12 +815,14 @@
                 <w:color w:val="000000"/>
               </w:rPr>
             </w:pPr>
+            <w:proofErr w:type="spellStart"/>
             <w:r>
               <w:rPr>
                 <w:color w:val="000000"/>
               </w:rPr>
               <w:t>Postconditions</w:t>
             </w:r>
+            <w:proofErr w:type="spellEnd"/>
           </w:p>
         </w:tc>
         <w:tc>
@@ -810,12 +930,101 @@
                 <w:lang w:val="en-US"/>
               </w:rPr>
             </w:pPr>
+            <w:proofErr w:type="spellStart"/>
             <w:r>
               <w:rPr>
                 <w:color w:val="000000"/>
                 <w:lang w:val="en-US"/>
               </w:rPr>
-              <w:t>Flow of Events for Main Success Scenario:</w:t>
+              <w:t>Flow</w:t>
+            </w:r>
+            <w:proofErr w:type="spellEnd"/>
+            <w:r>
+              <w:rPr>
+                <w:color w:val="000000"/>
+                <w:lang w:val="en-US"/>
+              </w:rPr>
+              <w:t xml:space="preserve"> of </w:t>
+            </w:r>
+            <w:proofErr w:type="spellStart"/>
+            <w:r>
+              <w:rPr>
+                <w:color w:val="000000"/>
+                <w:lang w:val="en-US"/>
+              </w:rPr>
+              <w:t>Events</w:t>
+            </w:r>
+            <w:proofErr w:type="spellEnd"/>
+            <w:r>
+              <w:rPr>
+                <w:color w:val="000000"/>
+                <w:lang w:val="en-US"/>
+              </w:rPr>
+              <w:t xml:space="preserve"> </w:t>
+            </w:r>
+            <w:proofErr w:type="spellStart"/>
+            <w:r>
+              <w:rPr>
+                <w:color w:val="000000"/>
+                <w:lang w:val="en-US"/>
+              </w:rPr>
+              <w:t>for</w:t>
+            </w:r>
+            <w:proofErr w:type="spellEnd"/>
+            <w:r>
+              <w:rPr>
+                <w:color w:val="000000"/>
+                <w:lang w:val="en-US"/>
+              </w:rPr>
+              <w:t xml:space="preserve"> </w:t>
+            </w:r>
+            <w:proofErr w:type="spellStart"/>
+            <w:r>
+              <w:rPr>
+                <w:color w:val="000000"/>
+                <w:lang w:val="en-US"/>
+              </w:rPr>
+              <w:t>Main</w:t>
+            </w:r>
+            <w:proofErr w:type="spellEnd"/>
+            <w:r>
+              <w:rPr>
+                <w:color w:val="000000"/>
+                <w:lang w:val="en-US"/>
+              </w:rPr>
+              <w:t xml:space="preserve"> </w:t>
+            </w:r>
+            <w:proofErr w:type="spellStart"/>
+            <w:r>
+              <w:rPr>
+                <w:color w:val="000000"/>
+                <w:lang w:val="en-US"/>
+              </w:rPr>
+              <w:t>Success</w:t>
+            </w:r>
+            <w:proofErr w:type="spellEnd"/>
+            <w:r>
+              <w:rPr>
+                <w:color w:val="000000"/>
+                <w:lang w:val="en-US"/>
+              </w:rPr>
+              <w:t xml:space="preserve"> </w:t>
+            </w:r>
+            <w:proofErr w:type="spellStart"/>
+            <w:r>
+              <w:rPr>
+                <w:color w:val="000000"/>
+                <w:lang w:val="en-US"/>
+              </w:rPr>
+              <w:t>Scenario</w:t>
+            </w:r>
+            <w:proofErr w:type="spellEnd"/>
+            <w:r>
+              <w:rPr>
+                <w:color w:val="000000"/>
+                <w:lang w:val="en-US"/>
+              </w:rPr>
+              <w:t>:</w:t>
             </w:r>
           </w:p>
         </w:tc>
@@ -1087,11 +1296,33 @@
                 <w:color w:val="000000"/>
               </w:rPr>
             </w:pPr>
-            <w:r>
-              <w:rPr>
-                <w:color w:val="000000"/>
-              </w:rPr>
-              <w:t>Include AuthenticateUser (UC-8)</w:t>
+            <w:proofErr w:type="spellStart"/>
+            <w:r>
+              <w:rPr>
+                <w:color w:val="000000"/>
+              </w:rPr>
+              <w:t>Include</w:t>
+            </w:r>
+            <w:proofErr w:type="spellEnd"/>
+            <w:r>
+              <w:rPr>
+                <w:color w:val="000000"/>
+              </w:rPr>
+              <w:t xml:space="preserve"> </w:t>
+            </w:r>
+            <w:proofErr w:type="spellStart"/>
+            <w:r>
+              <w:rPr>
+                <w:color w:val="000000"/>
+              </w:rPr>
+              <w:t>AuthenticateUser</w:t>
+            </w:r>
+            <w:proofErr w:type="spellEnd"/>
+            <w:r>
+              <w:rPr>
+                <w:color w:val="000000"/>
+              </w:rPr>
+              <w:t xml:space="preserve"> (UC-8)</w:t>
             </w:r>
           </w:p>
         </w:tc>
@@ -1569,6 +1800,7 @@
               </w:rPr>
               <w:t xml:space="preserve"> </w:t>
             </w:r>
+            <w:proofErr w:type="spellStart"/>
             <w:r>
               <w:rPr>
                 <w:rFonts w:ascii="Arial Unicode MS" w:eastAsia="Arial Unicode MS" w:hAnsi="Arial Unicode MS" w:cs="Arial Unicode MS"/>
@@ -1576,6 +1808,7 @@
               </w:rPr>
               <w:t>입력받는</w:t>
             </w:r>
+            <w:proofErr w:type="spellEnd"/>
             <w:r>
               <w:rPr>
                 <w:rFonts w:ascii="Arial Unicode MS" w:eastAsia="Arial Unicode MS" w:hAnsi="Arial Unicode MS" w:cs="Arial Unicode MS"/>
@@ -1879,7 +2112,15 @@
                 <w:rFonts w:ascii="Arial Unicode MS" w:eastAsia="Arial Unicode MS" w:hAnsi="Arial Unicode MS" w:cs="Arial Unicode MS"/>
                 <w:color w:val="000000"/>
               </w:rPr>
-              <w:t xml:space="preserve"> Money Management System</w:t>
+              <w:t xml:space="preserve"> Money Management </w:t>
+            </w:r>
+            <w:proofErr w:type="spellStart"/>
+            <w:r>
+              <w:rPr>
+                <w:rFonts w:ascii="Arial Unicode MS" w:eastAsia="Arial Unicode MS" w:hAnsi="Arial Unicode MS" w:cs="Arial Unicode MS"/>
+                <w:color w:val="000000"/>
+              </w:rPr>
+              <w:t>System</w:t>
             </w:r>
             <w:r>
               <w:rPr>
@@ -1888,6 +2129,7 @@
               </w:rPr>
               <w:t>에게</w:t>
             </w:r>
+            <w:proofErr w:type="spellEnd"/>
             <w:r>
               <w:rPr>
                 <w:rFonts w:ascii="Arial Unicode MS" w:eastAsia="Arial Unicode MS" w:hAnsi="Arial Unicode MS" w:cs="Arial Unicode MS"/>
@@ -2113,22 +2355,9 @@
     </w:tbl>
     <w:p>
       <w:pPr>
-        <w:rPr>
-          <w:color w:val="000000"/>
-        </w:rPr>
-      </w:pPr>
-    </w:p>
-    <w:p>
-      <w:pPr>
-        <w:rPr>
-          <w:color w:val="000000"/>
-        </w:rPr>
-      </w:pPr>
-    </w:p>
-    <w:p>
-      <w:pPr>
         <w:pStyle w:val="a4"/>
         <w:rPr>
+          <w:rFonts w:eastAsiaTheme="minorEastAsia" w:hint="eastAsia"/>
           <w:color w:val="000000"/>
         </w:rPr>
       </w:pPr>

</xml_diff>